<commit_message>
Starting to compile into a single file
</commit_message>
<xml_diff>
--- a/Testing.docx
+++ b/Testing.docx
@@ -88,7 +88,7 @@
         </w:trPr>
         <w:tc>
           <w:tcPr>
-            <w:tcW w:w="1891" w:type="dxa"/>
+            <w:tcW w:w="1246" w:type="dxa"/>
             <w:tcBorders>
               <w:top w:val="single" w:sz="4" w:space="0" w:color="000000"/>
               <w:left w:val="single" w:sz="4" w:space="0" w:color="000000"/>
@@ -116,7 +116,7 @@
         </w:tc>
         <w:tc>
           <w:tcPr>
-            <w:tcW w:w="2251" w:type="dxa"/>
+            <w:tcW w:w="1851" w:type="dxa"/>
             <w:tcBorders>
               <w:top w:val="single" w:sz="4" w:space="0" w:color="000000"/>
               <w:left w:val="single" w:sz="4" w:space="0" w:color="000000"/>
@@ -144,7 +144,7 @@
         </w:tc>
         <w:tc>
           <w:tcPr>
-            <w:tcW w:w="2251" w:type="dxa"/>
+            <w:tcW w:w="3552" w:type="dxa"/>
             <w:tcBorders>
               <w:top w:val="single" w:sz="4" w:space="0" w:color="000000"/>
               <w:left w:val="single" w:sz="4" w:space="0" w:color="000000"/>
@@ -172,7 +172,7 @@
         </w:tc>
         <w:tc>
           <w:tcPr>
-            <w:tcW w:w="1460" w:type="dxa"/>
+            <w:tcW w:w="1044" w:type="dxa"/>
             <w:tcBorders>
               <w:top w:val="single" w:sz="4" w:space="0" w:color="000000"/>
               <w:left w:val="single" w:sz="4" w:space="0" w:color="000000"/>
@@ -200,7 +200,7 @@
         </w:tc>
         <w:tc>
           <w:tcPr>
-            <w:tcW w:w="1193" w:type="dxa"/>
+            <w:tcW w:w="1353" w:type="dxa"/>
             <w:tcBorders>
               <w:top w:val="single" w:sz="4" w:space="0" w:color="000000"/>
               <w:left w:val="single" w:sz="4" w:space="0" w:color="000000"/>
@@ -233,7 +233,7 @@
         </w:trPr>
         <w:tc>
           <w:tcPr>
-            <w:tcW w:w="1891" w:type="dxa"/>
+            <w:tcW w:w="1246" w:type="dxa"/>
             <w:tcBorders>
               <w:top w:val="single" w:sz="4" w:space="0" w:color="000000"/>
               <w:left w:val="single" w:sz="4" w:space="0" w:color="000000"/>
@@ -263,7 +263,7 @@
         </w:tc>
         <w:tc>
           <w:tcPr>
-            <w:tcW w:w="2251" w:type="dxa"/>
+            <w:tcW w:w="1851" w:type="dxa"/>
             <w:tcBorders>
               <w:top w:val="single" w:sz="4" w:space="0" w:color="000000"/>
               <w:left w:val="single" w:sz="4" w:space="0" w:color="000000"/>
@@ -293,7 +293,7 @@
         </w:tc>
         <w:tc>
           <w:tcPr>
-            <w:tcW w:w="2251" w:type="dxa"/>
+            <w:tcW w:w="3552" w:type="dxa"/>
             <w:tcBorders>
               <w:top w:val="single" w:sz="4" w:space="0" w:color="000000"/>
               <w:left w:val="single" w:sz="4" w:space="0" w:color="000000"/>
@@ -323,27 +323,27 @@
         </w:tc>
         <w:tc>
           <w:tcPr>
-            <w:tcW w:w="1460" w:type="dxa"/>
-            <w:tcBorders>
-              <w:top w:val="single" w:sz="4" w:space="0" w:color="000000"/>
-              <w:left w:val="single" w:sz="4" w:space="0" w:color="000000"/>
-              <w:bottom w:val="single" w:sz="4" w:space="0" w:color="000000"/>
-              <w:right w:val="single" w:sz="4" w:space="0" w:color="000000"/>
-            </w:tcBorders>
-            <w:shd w:val="clear" w:color="000000" w:fill="FFFFFF"/>
-          </w:tcPr>
-          <w:p>
-            <w:pPr>
-              <w:spacing w:after="0" w:line="240" w:lineRule="auto"/>
-              <w:rPr>
-                <w:rFonts w:ascii="Times New Roman" w:eastAsia="Times New Roman" w:hAnsi="Times New Roman" w:cs="Times New Roman"/>
-              </w:rPr>
-            </w:pPr>
-          </w:p>
-        </w:tc>
-        <w:tc>
-          <w:tcPr>
-            <w:tcW w:w="1193" w:type="dxa"/>
+            <w:tcW w:w="1044" w:type="dxa"/>
+            <w:tcBorders>
+              <w:top w:val="single" w:sz="4" w:space="0" w:color="000000"/>
+              <w:left w:val="single" w:sz="4" w:space="0" w:color="000000"/>
+              <w:bottom w:val="single" w:sz="4" w:space="0" w:color="000000"/>
+              <w:right w:val="single" w:sz="4" w:space="0" w:color="000000"/>
+            </w:tcBorders>
+            <w:shd w:val="clear" w:color="000000" w:fill="FFFFFF"/>
+          </w:tcPr>
+          <w:p>
+            <w:pPr>
+              <w:spacing w:after="0" w:line="240" w:lineRule="auto"/>
+              <w:rPr>
+                <w:rFonts w:ascii="Times New Roman" w:eastAsia="Times New Roman" w:hAnsi="Times New Roman" w:cs="Times New Roman"/>
+              </w:rPr>
+            </w:pPr>
+          </w:p>
+        </w:tc>
+        <w:tc>
+          <w:tcPr>
+            <w:tcW w:w="1353" w:type="dxa"/>
             <w:tcBorders>
               <w:top w:val="single" w:sz="4" w:space="0" w:color="000000"/>
               <w:left w:val="single" w:sz="4" w:space="0" w:color="000000"/>
@@ -368,7 +368,7 @@
         </w:trPr>
         <w:tc>
           <w:tcPr>
-            <w:tcW w:w="1891" w:type="dxa"/>
+            <w:tcW w:w="1246" w:type="dxa"/>
             <w:tcBorders>
               <w:top w:val="single" w:sz="4" w:space="0" w:color="000000"/>
               <w:left w:val="single" w:sz="4" w:space="0" w:color="000000"/>
@@ -398,7 +398,7 @@
         </w:tc>
         <w:tc>
           <w:tcPr>
-            <w:tcW w:w="2251" w:type="dxa"/>
+            <w:tcW w:w="1851" w:type="dxa"/>
             <w:tcBorders>
               <w:top w:val="single" w:sz="4" w:space="0" w:color="000000"/>
               <w:left w:val="single" w:sz="4" w:space="0" w:color="000000"/>
@@ -428,7 +428,7 @@
         </w:tc>
         <w:tc>
           <w:tcPr>
-            <w:tcW w:w="2251" w:type="dxa"/>
+            <w:tcW w:w="3552" w:type="dxa"/>
             <w:tcBorders>
               <w:top w:val="single" w:sz="4" w:space="0" w:color="000000"/>
               <w:left w:val="single" w:sz="4" w:space="0" w:color="000000"/>
@@ -458,7 +458,7 @@
         </w:tc>
         <w:tc>
           <w:tcPr>
-            <w:tcW w:w="1460" w:type="dxa"/>
+            <w:tcW w:w="1044" w:type="dxa"/>
             <w:tcBorders>
               <w:top w:val="single" w:sz="4" w:space="0" w:color="000000"/>
               <w:left w:val="single" w:sz="4" w:space="0" w:color="000000"/>
@@ -484,7 +484,7 @@
         </w:tc>
         <w:tc>
           <w:tcPr>
-            <w:tcW w:w="1193" w:type="dxa"/>
+            <w:tcW w:w="1353" w:type="dxa"/>
             <w:tcBorders>
               <w:top w:val="single" w:sz="4" w:space="0" w:color="000000"/>
               <w:left w:val="single" w:sz="4" w:space="0" w:color="000000"/>
@@ -515,7 +515,7 @@
         </w:trPr>
         <w:tc>
           <w:tcPr>
-            <w:tcW w:w="1891" w:type="dxa"/>
+            <w:tcW w:w="1246" w:type="dxa"/>
             <w:tcBorders>
               <w:top w:val="single" w:sz="4" w:space="0" w:color="000000"/>
               <w:left w:val="single" w:sz="4" w:space="0" w:color="000000"/>
@@ -545,7 +545,7 @@
         </w:tc>
         <w:tc>
           <w:tcPr>
-            <w:tcW w:w="2251" w:type="dxa"/>
+            <w:tcW w:w="1851" w:type="dxa"/>
             <w:tcBorders>
               <w:top w:val="single" w:sz="4" w:space="0" w:color="000000"/>
               <w:left w:val="single" w:sz="4" w:space="0" w:color="000000"/>
@@ -575,7 +575,7 @@
         </w:tc>
         <w:tc>
           <w:tcPr>
-            <w:tcW w:w="2251" w:type="dxa"/>
+            <w:tcW w:w="3552" w:type="dxa"/>
             <w:tcBorders>
               <w:top w:val="single" w:sz="4" w:space="0" w:color="000000"/>
               <w:left w:val="single" w:sz="4" w:space="0" w:color="000000"/>
@@ -605,27 +605,27 @@
         </w:tc>
         <w:tc>
           <w:tcPr>
-            <w:tcW w:w="1460" w:type="dxa"/>
-            <w:tcBorders>
-              <w:top w:val="single" w:sz="4" w:space="0" w:color="000000"/>
-              <w:left w:val="single" w:sz="4" w:space="0" w:color="000000"/>
-              <w:bottom w:val="single" w:sz="4" w:space="0" w:color="000000"/>
-              <w:right w:val="single" w:sz="4" w:space="0" w:color="000000"/>
-            </w:tcBorders>
-            <w:shd w:val="clear" w:color="000000" w:fill="FFFFFF"/>
-          </w:tcPr>
-          <w:p>
-            <w:pPr>
-              <w:spacing w:after="0" w:line="240" w:lineRule="auto"/>
-              <w:rPr>
-                <w:rFonts w:ascii="Times New Roman" w:eastAsia="Times New Roman" w:hAnsi="Times New Roman" w:cs="Times New Roman"/>
-              </w:rPr>
-            </w:pPr>
-          </w:p>
-        </w:tc>
-        <w:tc>
-          <w:tcPr>
-            <w:tcW w:w="1193" w:type="dxa"/>
+            <w:tcW w:w="1044" w:type="dxa"/>
+            <w:tcBorders>
+              <w:top w:val="single" w:sz="4" w:space="0" w:color="000000"/>
+              <w:left w:val="single" w:sz="4" w:space="0" w:color="000000"/>
+              <w:bottom w:val="single" w:sz="4" w:space="0" w:color="000000"/>
+              <w:right w:val="single" w:sz="4" w:space="0" w:color="000000"/>
+            </w:tcBorders>
+            <w:shd w:val="clear" w:color="000000" w:fill="FFFFFF"/>
+          </w:tcPr>
+          <w:p>
+            <w:pPr>
+              <w:spacing w:after="0" w:line="240" w:lineRule="auto"/>
+              <w:rPr>
+                <w:rFonts w:ascii="Times New Roman" w:eastAsia="Times New Roman" w:hAnsi="Times New Roman" w:cs="Times New Roman"/>
+              </w:rPr>
+            </w:pPr>
+          </w:p>
+        </w:tc>
+        <w:tc>
+          <w:tcPr>
+            <w:tcW w:w="1353" w:type="dxa"/>
             <w:tcBorders>
               <w:top w:val="single" w:sz="4" w:space="0" w:color="000000"/>
               <w:left w:val="single" w:sz="4" w:space="0" w:color="000000"/>
@@ -650,7 +650,7 @@
         </w:trPr>
         <w:tc>
           <w:tcPr>
-            <w:tcW w:w="1891" w:type="dxa"/>
+            <w:tcW w:w="1246" w:type="dxa"/>
             <w:tcBorders>
               <w:top w:val="single" w:sz="4" w:space="0" w:color="000000"/>
               <w:left w:val="single" w:sz="4" w:space="0" w:color="000000"/>
@@ -680,7 +680,7 @@
         </w:tc>
         <w:tc>
           <w:tcPr>
-            <w:tcW w:w="2251" w:type="dxa"/>
+            <w:tcW w:w="1851" w:type="dxa"/>
             <w:tcBorders>
               <w:top w:val="single" w:sz="4" w:space="0" w:color="000000"/>
               <w:left w:val="single" w:sz="4" w:space="0" w:color="000000"/>
@@ -710,7 +710,7 @@
         </w:tc>
         <w:tc>
           <w:tcPr>
-            <w:tcW w:w="2251" w:type="dxa"/>
+            <w:tcW w:w="3552" w:type="dxa"/>
             <w:tcBorders>
               <w:top w:val="single" w:sz="4" w:space="0" w:color="000000"/>
               <w:left w:val="single" w:sz="4" w:space="0" w:color="000000"/>
@@ -740,27 +740,27 @@
         </w:tc>
         <w:tc>
           <w:tcPr>
-            <w:tcW w:w="1460" w:type="dxa"/>
-            <w:tcBorders>
-              <w:top w:val="single" w:sz="4" w:space="0" w:color="000000"/>
-              <w:left w:val="single" w:sz="4" w:space="0" w:color="000000"/>
-              <w:bottom w:val="single" w:sz="4" w:space="0" w:color="000000"/>
-              <w:right w:val="single" w:sz="4" w:space="0" w:color="000000"/>
-            </w:tcBorders>
-            <w:shd w:val="clear" w:color="000000" w:fill="FFFFFF"/>
-          </w:tcPr>
-          <w:p>
-            <w:pPr>
-              <w:spacing w:after="0" w:line="240" w:lineRule="auto"/>
-              <w:rPr>
-                <w:rFonts w:ascii="Times New Roman" w:eastAsia="Times New Roman" w:hAnsi="Times New Roman" w:cs="Times New Roman"/>
-              </w:rPr>
-            </w:pPr>
-          </w:p>
-        </w:tc>
-        <w:tc>
-          <w:tcPr>
-            <w:tcW w:w="1193" w:type="dxa"/>
+            <w:tcW w:w="1044" w:type="dxa"/>
+            <w:tcBorders>
+              <w:top w:val="single" w:sz="4" w:space="0" w:color="000000"/>
+              <w:left w:val="single" w:sz="4" w:space="0" w:color="000000"/>
+              <w:bottom w:val="single" w:sz="4" w:space="0" w:color="000000"/>
+              <w:right w:val="single" w:sz="4" w:space="0" w:color="000000"/>
+            </w:tcBorders>
+            <w:shd w:val="clear" w:color="000000" w:fill="FFFFFF"/>
+          </w:tcPr>
+          <w:p>
+            <w:pPr>
+              <w:spacing w:after="0" w:line="240" w:lineRule="auto"/>
+              <w:rPr>
+                <w:rFonts w:ascii="Times New Roman" w:eastAsia="Times New Roman" w:hAnsi="Times New Roman" w:cs="Times New Roman"/>
+              </w:rPr>
+            </w:pPr>
+          </w:p>
+        </w:tc>
+        <w:tc>
+          <w:tcPr>
+            <w:tcW w:w="1353" w:type="dxa"/>
             <w:tcBorders>
               <w:top w:val="single" w:sz="4" w:space="0" w:color="000000"/>
               <w:left w:val="single" w:sz="4" w:space="0" w:color="000000"/>
@@ -785,7 +785,7 @@
         </w:trPr>
         <w:tc>
           <w:tcPr>
-            <w:tcW w:w="1891" w:type="dxa"/>
+            <w:tcW w:w="1246" w:type="dxa"/>
             <w:tcBorders>
               <w:top w:val="single" w:sz="4" w:space="0" w:color="000000"/>
               <w:left w:val="single" w:sz="4" w:space="0" w:color="000000"/>
@@ -821,7 +821,7 @@
         </w:tc>
         <w:tc>
           <w:tcPr>
-            <w:tcW w:w="2251" w:type="dxa"/>
+            <w:tcW w:w="1851" w:type="dxa"/>
             <w:tcBorders>
               <w:top w:val="single" w:sz="4" w:space="0" w:color="000000"/>
               <w:left w:val="single" w:sz="4" w:space="0" w:color="000000"/>
@@ -851,7 +851,7 @@
         </w:tc>
         <w:tc>
           <w:tcPr>
-            <w:tcW w:w="2251" w:type="dxa"/>
+            <w:tcW w:w="3552" w:type="dxa"/>
             <w:tcBorders>
               <w:top w:val="single" w:sz="4" w:space="0" w:color="000000"/>
               <w:left w:val="single" w:sz="4" w:space="0" w:color="000000"/>
@@ -881,27 +881,27 @@
         </w:tc>
         <w:tc>
           <w:tcPr>
-            <w:tcW w:w="1460" w:type="dxa"/>
-            <w:tcBorders>
-              <w:top w:val="single" w:sz="4" w:space="0" w:color="000000"/>
-              <w:left w:val="single" w:sz="4" w:space="0" w:color="000000"/>
-              <w:bottom w:val="single" w:sz="4" w:space="0" w:color="000000"/>
-              <w:right w:val="single" w:sz="4" w:space="0" w:color="000000"/>
-            </w:tcBorders>
-            <w:shd w:val="clear" w:color="000000" w:fill="FFFFFF"/>
-          </w:tcPr>
-          <w:p>
-            <w:pPr>
-              <w:spacing w:after="0" w:line="240" w:lineRule="auto"/>
-              <w:rPr>
-                <w:rFonts w:ascii="Times New Roman" w:eastAsia="Times New Roman" w:hAnsi="Times New Roman" w:cs="Times New Roman"/>
-              </w:rPr>
-            </w:pPr>
-          </w:p>
-        </w:tc>
-        <w:tc>
-          <w:tcPr>
-            <w:tcW w:w="1193" w:type="dxa"/>
+            <w:tcW w:w="1044" w:type="dxa"/>
+            <w:tcBorders>
+              <w:top w:val="single" w:sz="4" w:space="0" w:color="000000"/>
+              <w:left w:val="single" w:sz="4" w:space="0" w:color="000000"/>
+              <w:bottom w:val="single" w:sz="4" w:space="0" w:color="000000"/>
+              <w:right w:val="single" w:sz="4" w:space="0" w:color="000000"/>
+            </w:tcBorders>
+            <w:shd w:val="clear" w:color="000000" w:fill="FFFFFF"/>
+          </w:tcPr>
+          <w:p>
+            <w:pPr>
+              <w:spacing w:after="0" w:line="240" w:lineRule="auto"/>
+              <w:rPr>
+                <w:rFonts w:ascii="Times New Roman" w:eastAsia="Times New Roman" w:hAnsi="Times New Roman" w:cs="Times New Roman"/>
+              </w:rPr>
+            </w:pPr>
+          </w:p>
+        </w:tc>
+        <w:tc>
+          <w:tcPr>
+            <w:tcW w:w="1353" w:type="dxa"/>
             <w:tcBorders>
               <w:top w:val="single" w:sz="4" w:space="0" w:color="000000"/>
               <w:left w:val="single" w:sz="4" w:space="0" w:color="000000"/>
@@ -926,7 +926,7 @@
         </w:trPr>
         <w:tc>
           <w:tcPr>
-            <w:tcW w:w="1891" w:type="dxa"/>
+            <w:tcW w:w="1246" w:type="dxa"/>
             <w:tcBorders>
               <w:top w:val="single" w:sz="4" w:space="0" w:color="000000"/>
               <w:left w:val="single" w:sz="4" w:space="0" w:color="000000"/>
@@ -956,7 +956,7 @@
         </w:tc>
         <w:tc>
           <w:tcPr>
-            <w:tcW w:w="2251" w:type="dxa"/>
+            <w:tcW w:w="1851" w:type="dxa"/>
             <w:tcBorders>
               <w:top w:val="single" w:sz="4" w:space="0" w:color="000000"/>
               <w:left w:val="single" w:sz="4" w:space="0" w:color="000000"/>
@@ -986,7 +986,7 @@
         </w:tc>
         <w:tc>
           <w:tcPr>
-            <w:tcW w:w="2251" w:type="dxa"/>
+            <w:tcW w:w="3552" w:type="dxa"/>
             <w:tcBorders>
               <w:top w:val="single" w:sz="4" w:space="0" w:color="000000"/>
               <w:left w:val="single" w:sz="4" w:space="0" w:color="000000"/>
@@ -1016,7 +1016,7 @@
         </w:tc>
         <w:tc>
           <w:tcPr>
-            <w:tcW w:w="1460" w:type="dxa"/>
+            <w:tcW w:w="1044" w:type="dxa"/>
             <w:tcBorders>
               <w:top w:val="single" w:sz="4" w:space="0" w:color="000000"/>
               <w:left w:val="single" w:sz="4" w:space="0" w:color="000000"/>
@@ -1042,7 +1042,7 @@
         </w:tc>
         <w:tc>
           <w:tcPr>
-            <w:tcW w:w="1193" w:type="dxa"/>
+            <w:tcW w:w="1353" w:type="dxa"/>
             <w:tcBorders>
               <w:top w:val="single" w:sz="4" w:space="0" w:color="000000"/>
               <w:left w:val="single" w:sz="4" w:space="0" w:color="000000"/>
@@ -1073,7 +1073,7 @@
         </w:trPr>
         <w:tc>
           <w:tcPr>
-            <w:tcW w:w="1891" w:type="dxa"/>
+            <w:tcW w:w="1246" w:type="dxa"/>
             <w:tcBorders>
               <w:top w:val="single" w:sz="4" w:space="0" w:color="000000"/>
               <w:left w:val="single" w:sz="4" w:space="0" w:color="000000"/>
@@ -1103,7 +1103,7 @@
         </w:tc>
         <w:tc>
           <w:tcPr>
-            <w:tcW w:w="2251" w:type="dxa"/>
+            <w:tcW w:w="1851" w:type="dxa"/>
             <w:tcBorders>
               <w:top w:val="single" w:sz="4" w:space="0" w:color="000000"/>
               <w:left w:val="single" w:sz="4" w:space="0" w:color="000000"/>
@@ -1133,45 +1133,31 @@
         </w:tc>
         <w:tc>
           <w:tcPr>
-            <w:tcW w:w="2251" w:type="dxa"/>
-            <w:tcBorders>
-              <w:top w:val="single" w:sz="4" w:space="0" w:color="000000"/>
-              <w:left w:val="single" w:sz="4" w:space="0" w:color="000000"/>
-              <w:bottom w:val="single" w:sz="4" w:space="0" w:color="000000"/>
-              <w:right w:val="single" w:sz="4" w:space="0" w:color="000000"/>
-            </w:tcBorders>
-            <w:shd w:val="clear" w:color="000000" w:fill="FFFFFF"/>
-            <w:tcMar>
-              <w:left w:w="108" w:type="dxa"/>
-              <w:right w:w="108" w:type="dxa"/>
-            </w:tcMar>
-          </w:tcPr>
-          <w:p>
-            <w:pPr>
-              <w:spacing w:after="0" w:line="240" w:lineRule="auto"/>
-              <w:rPr>
-                <w:rFonts w:ascii="Times New Roman" w:eastAsia="Times New Roman" w:hAnsi="Times New Roman" w:cs="Times New Roman"/>
-              </w:rPr>
-            </w:pPr>
-            <w:r>
-              <w:rPr>
-                <w:rFonts w:ascii="Times New Roman" w:eastAsia="Times New Roman" w:hAnsi="Times New Roman" w:cs="Times New Roman"/>
-              </w:rPr>
-              <w:t>“</w:t>
-            </w:r>
-            <w:proofErr w:type="spellStart"/>
-            <w:r>
-              <w:rPr>
-                <w:rFonts w:ascii="Times New Roman" w:eastAsia="Times New Roman" w:hAnsi="Times New Roman" w:cs="Times New Roman"/>
-              </w:rPr>
-              <w:t>ArrayIndexOutOfBoundsException</w:t>
-            </w:r>
-            <w:proofErr w:type="spellEnd"/>
-            <w:r>
-              <w:rPr>
-                <w:rFonts w:ascii="Times New Roman" w:eastAsia="Times New Roman" w:hAnsi="Times New Roman" w:cs="Times New Roman"/>
-              </w:rPr>
-              <w:t>”</w:t>
+            <w:tcW w:w="3552" w:type="dxa"/>
+            <w:tcBorders>
+              <w:top w:val="single" w:sz="4" w:space="0" w:color="000000"/>
+              <w:left w:val="single" w:sz="4" w:space="0" w:color="000000"/>
+              <w:bottom w:val="single" w:sz="4" w:space="0" w:color="000000"/>
+              <w:right w:val="single" w:sz="4" w:space="0" w:color="000000"/>
+            </w:tcBorders>
+            <w:shd w:val="clear" w:color="000000" w:fill="FFFFFF"/>
+            <w:tcMar>
+              <w:left w:w="108" w:type="dxa"/>
+              <w:right w:w="108" w:type="dxa"/>
+            </w:tcMar>
+          </w:tcPr>
+          <w:p>
+            <w:pPr>
+              <w:spacing w:after="0" w:line="240" w:lineRule="auto"/>
+              <w:rPr>
+                <w:rFonts w:ascii="Times New Roman" w:eastAsia="Times New Roman" w:hAnsi="Times New Roman" w:cs="Times New Roman"/>
+              </w:rPr>
+            </w:pPr>
+            <w:r>
+              <w:rPr>
+                <w:rFonts w:ascii="Times New Roman" w:eastAsia="Times New Roman" w:hAnsi="Times New Roman" w:cs="Times New Roman"/>
+              </w:rPr>
+              <w:t>“ArrayIndexOutOfBoundsException”</w:t>
             </w:r>
           </w:p>
           <w:p>
@@ -1187,53 +1173,37 @@
               </w:rPr>
               <w:t>(See screenshot below)</w:t>
             </w:r>
-            <w:bookmarkStart w:id="0" w:name="_GoBack"/>
-            <w:bookmarkEnd w:id="0"/>
-          </w:p>
-        </w:tc>
-        <w:tc>
-          <w:tcPr>
-            <w:tcW w:w="1460" w:type="dxa"/>
-            <w:tcBorders>
-              <w:top w:val="single" w:sz="4" w:space="0" w:color="000000"/>
-              <w:left w:val="single" w:sz="4" w:space="0" w:color="000000"/>
-              <w:bottom w:val="single" w:sz="4" w:space="0" w:color="000000"/>
-              <w:right w:val="single" w:sz="4" w:space="0" w:color="000000"/>
-            </w:tcBorders>
-            <w:shd w:val="clear" w:color="000000" w:fill="FFFFFF"/>
-          </w:tcPr>
-          <w:p>
-            <w:pPr>
-              <w:spacing w:after="0" w:line="240" w:lineRule="auto"/>
-              <w:rPr>
-                <w:rFonts w:ascii="Times New Roman" w:eastAsia="Times New Roman" w:hAnsi="Times New Roman" w:cs="Times New Roman"/>
-              </w:rPr>
-            </w:pPr>
-            <w:r>
-              <w:rPr>
-                <w:rFonts w:ascii="Times New Roman" w:eastAsia="Times New Roman" w:hAnsi="Times New Roman" w:cs="Times New Roman"/>
-              </w:rPr>
-              <w:t xml:space="preserve">Reset variable </w:t>
-            </w:r>
-            <w:proofErr w:type="spellStart"/>
-            <w:r>
-              <w:rPr>
-                <w:rFonts w:ascii="Times New Roman" w:eastAsia="Times New Roman" w:hAnsi="Times New Roman" w:cs="Times New Roman"/>
-              </w:rPr>
-              <w:t>questionNo</w:t>
-            </w:r>
-            <w:proofErr w:type="spellEnd"/>
-            <w:r>
-              <w:rPr>
-                <w:rFonts w:ascii="Times New Roman" w:eastAsia="Times New Roman" w:hAnsi="Times New Roman" w:cs="Times New Roman"/>
-              </w:rPr>
-              <w:t xml:space="preserve"> to 0 upon test starting</w:t>
-            </w:r>
-          </w:p>
-        </w:tc>
-        <w:tc>
-          <w:tcPr>
-            <w:tcW w:w="1193" w:type="dxa"/>
+          </w:p>
+        </w:tc>
+        <w:tc>
+          <w:tcPr>
+            <w:tcW w:w="1044" w:type="dxa"/>
+            <w:tcBorders>
+              <w:top w:val="single" w:sz="4" w:space="0" w:color="000000"/>
+              <w:left w:val="single" w:sz="4" w:space="0" w:color="000000"/>
+              <w:bottom w:val="single" w:sz="4" w:space="0" w:color="000000"/>
+              <w:right w:val="single" w:sz="4" w:space="0" w:color="000000"/>
+            </w:tcBorders>
+            <w:shd w:val="clear" w:color="000000" w:fill="FFFFFF"/>
+          </w:tcPr>
+          <w:p>
+            <w:pPr>
+              <w:spacing w:after="0" w:line="240" w:lineRule="auto"/>
+              <w:rPr>
+                <w:rFonts w:ascii="Times New Roman" w:eastAsia="Times New Roman" w:hAnsi="Times New Roman" w:cs="Times New Roman"/>
+              </w:rPr>
+            </w:pPr>
+            <w:r>
+              <w:rPr>
+                <w:rFonts w:ascii="Times New Roman" w:eastAsia="Times New Roman" w:hAnsi="Times New Roman" w:cs="Times New Roman"/>
+              </w:rPr>
+              <w:t>Reset variable questionNo to 0 upon test starting</w:t>
+            </w:r>
+          </w:p>
+        </w:tc>
+        <w:tc>
+          <w:tcPr>
+            <w:tcW w:w="1353" w:type="dxa"/>
             <w:tcBorders>
               <w:top w:val="single" w:sz="4" w:space="0" w:color="000000"/>
               <w:left w:val="single" w:sz="4" w:space="0" w:color="000000"/>
@@ -1255,591 +1225,6 @@
               </w:rPr>
               <w:t>Yes</w:t>
             </w:r>
-          </w:p>
-        </w:tc>
-      </w:tr>
-      <w:tr>
-        <w:trPr>
-          <w:trHeight w:val="1"/>
-        </w:trPr>
-        <w:tc>
-          <w:tcPr>
-            <w:tcW w:w="1891" w:type="dxa"/>
-            <w:tcBorders>
-              <w:top w:val="single" w:sz="4" w:space="0" w:color="000000"/>
-              <w:left w:val="single" w:sz="4" w:space="0" w:color="000000"/>
-              <w:bottom w:val="single" w:sz="4" w:space="0" w:color="000000"/>
-              <w:right w:val="single" w:sz="4" w:space="0" w:color="000000"/>
-            </w:tcBorders>
-            <w:shd w:val="clear" w:color="000000" w:fill="FFFFFF"/>
-            <w:tcMar>
-              <w:left w:w="108" w:type="dxa"/>
-              <w:right w:w="108" w:type="dxa"/>
-            </w:tcMar>
-          </w:tcPr>
-          <w:p>
-            <w:pPr>
-              <w:spacing w:after="0" w:line="240" w:lineRule="auto"/>
-              <w:rPr>
-                <w:rFonts w:ascii="Times New Roman" w:eastAsia="Times New Roman" w:hAnsi="Times New Roman" w:cs="Times New Roman"/>
-              </w:rPr>
-            </w:pPr>
-          </w:p>
-        </w:tc>
-        <w:tc>
-          <w:tcPr>
-            <w:tcW w:w="2251" w:type="dxa"/>
-            <w:tcBorders>
-              <w:top w:val="single" w:sz="4" w:space="0" w:color="000000"/>
-              <w:left w:val="single" w:sz="4" w:space="0" w:color="000000"/>
-              <w:bottom w:val="single" w:sz="4" w:space="0" w:color="000000"/>
-              <w:right w:val="single" w:sz="4" w:space="0" w:color="000000"/>
-            </w:tcBorders>
-            <w:shd w:val="clear" w:color="000000" w:fill="FFFFFF"/>
-            <w:tcMar>
-              <w:left w:w="108" w:type="dxa"/>
-              <w:right w:w="108" w:type="dxa"/>
-            </w:tcMar>
-          </w:tcPr>
-          <w:p>
-            <w:pPr>
-              <w:spacing w:after="0" w:line="240" w:lineRule="auto"/>
-              <w:rPr>
-                <w:rFonts w:ascii="Times New Roman" w:eastAsia="Times New Roman" w:hAnsi="Times New Roman" w:cs="Times New Roman"/>
-              </w:rPr>
-            </w:pPr>
-          </w:p>
-        </w:tc>
-        <w:tc>
-          <w:tcPr>
-            <w:tcW w:w="2251" w:type="dxa"/>
-            <w:tcBorders>
-              <w:top w:val="single" w:sz="4" w:space="0" w:color="000000"/>
-              <w:left w:val="single" w:sz="4" w:space="0" w:color="000000"/>
-              <w:bottom w:val="single" w:sz="4" w:space="0" w:color="000000"/>
-              <w:right w:val="single" w:sz="4" w:space="0" w:color="000000"/>
-            </w:tcBorders>
-            <w:shd w:val="clear" w:color="000000" w:fill="FFFFFF"/>
-            <w:tcMar>
-              <w:left w:w="108" w:type="dxa"/>
-              <w:right w:w="108" w:type="dxa"/>
-            </w:tcMar>
-          </w:tcPr>
-          <w:p>
-            <w:pPr>
-              <w:spacing w:after="0" w:line="240" w:lineRule="auto"/>
-              <w:rPr>
-                <w:rFonts w:ascii="Times New Roman" w:eastAsia="Times New Roman" w:hAnsi="Times New Roman" w:cs="Times New Roman"/>
-              </w:rPr>
-            </w:pPr>
-          </w:p>
-        </w:tc>
-        <w:tc>
-          <w:tcPr>
-            <w:tcW w:w="1460" w:type="dxa"/>
-            <w:tcBorders>
-              <w:top w:val="single" w:sz="4" w:space="0" w:color="000000"/>
-              <w:left w:val="single" w:sz="4" w:space="0" w:color="000000"/>
-              <w:bottom w:val="single" w:sz="4" w:space="0" w:color="000000"/>
-              <w:right w:val="single" w:sz="4" w:space="0" w:color="000000"/>
-            </w:tcBorders>
-            <w:shd w:val="clear" w:color="000000" w:fill="FFFFFF"/>
-          </w:tcPr>
-          <w:p>
-            <w:pPr>
-              <w:spacing w:after="0" w:line="240" w:lineRule="auto"/>
-              <w:rPr>
-                <w:rFonts w:ascii="Times New Roman" w:eastAsia="Times New Roman" w:hAnsi="Times New Roman" w:cs="Times New Roman"/>
-              </w:rPr>
-            </w:pPr>
-          </w:p>
-        </w:tc>
-        <w:tc>
-          <w:tcPr>
-            <w:tcW w:w="1193" w:type="dxa"/>
-            <w:tcBorders>
-              <w:top w:val="single" w:sz="4" w:space="0" w:color="000000"/>
-              <w:left w:val="single" w:sz="4" w:space="0" w:color="000000"/>
-              <w:bottom w:val="single" w:sz="4" w:space="0" w:color="000000"/>
-              <w:right w:val="single" w:sz="4" w:space="0" w:color="000000"/>
-            </w:tcBorders>
-            <w:shd w:val="clear" w:color="000000" w:fill="FFFFFF"/>
-          </w:tcPr>
-          <w:p>
-            <w:pPr>
-              <w:spacing w:after="0" w:line="240" w:lineRule="auto"/>
-              <w:rPr>
-                <w:rFonts w:ascii="Times New Roman" w:eastAsia="Times New Roman" w:hAnsi="Times New Roman" w:cs="Times New Roman"/>
-              </w:rPr>
-            </w:pPr>
-          </w:p>
-        </w:tc>
-      </w:tr>
-      <w:tr>
-        <w:trPr>
-          <w:trHeight w:val="1"/>
-        </w:trPr>
-        <w:tc>
-          <w:tcPr>
-            <w:tcW w:w="1891" w:type="dxa"/>
-            <w:tcBorders>
-              <w:top w:val="single" w:sz="4" w:space="0" w:color="000000"/>
-              <w:left w:val="single" w:sz="4" w:space="0" w:color="000000"/>
-              <w:bottom w:val="single" w:sz="4" w:space="0" w:color="000000"/>
-              <w:right w:val="single" w:sz="4" w:space="0" w:color="000000"/>
-            </w:tcBorders>
-            <w:shd w:val="clear" w:color="000000" w:fill="FFFFFF"/>
-            <w:tcMar>
-              <w:left w:w="108" w:type="dxa"/>
-              <w:right w:w="108" w:type="dxa"/>
-            </w:tcMar>
-          </w:tcPr>
-          <w:p>
-            <w:pPr>
-              <w:spacing w:after="0" w:line="240" w:lineRule="auto"/>
-              <w:rPr>
-                <w:rFonts w:ascii="Times New Roman" w:eastAsia="Times New Roman" w:hAnsi="Times New Roman" w:cs="Times New Roman"/>
-              </w:rPr>
-            </w:pPr>
-          </w:p>
-        </w:tc>
-        <w:tc>
-          <w:tcPr>
-            <w:tcW w:w="2251" w:type="dxa"/>
-            <w:tcBorders>
-              <w:top w:val="single" w:sz="4" w:space="0" w:color="000000"/>
-              <w:left w:val="single" w:sz="4" w:space="0" w:color="000000"/>
-              <w:bottom w:val="single" w:sz="4" w:space="0" w:color="000000"/>
-              <w:right w:val="single" w:sz="4" w:space="0" w:color="000000"/>
-            </w:tcBorders>
-            <w:shd w:val="clear" w:color="000000" w:fill="FFFFFF"/>
-            <w:tcMar>
-              <w:left w:w="108" w:type="dxa"/>
-              <w:right w:w="108" w:type="dxa"/>
-            </w:tcMar>
-          </w:tcPr>
-          <w:p>
-            <w:pPr>
-              <w:spacing w:after="0" w:line="240" w:lineRule="auto"/>
-              <w:rPr>
-                <w:rFonts w:ascii="Times New Roman" w:eastAsia="Times New Roman" w:hAnsi="Times New Roman" w:cs="Times New Roman"/>
-              </w:rPr>
-            </w:pPr>
-          </w:p>
-        </w:tc>
-        <w:tc>
-          <w:tcPr>
-            <w:tcW w:w="2251" w:type="dxa"/>
-            <w:tcBorders>
-              <w:top w:val="single" w:sz="4" w:space="0" w:color="000000"/>
-              <w:left w:val="single" w:sz="4" w:space="0" w:color="000000"/>
-              <w:bottom w:val="single" w:sz="4" w:space="0" w:color="000000"/>
-              <w:right w:val="single" w:sz="4" w:space="0" w:color="000000"/>
-            </w:tcBorders>
-            <w:shd w:val="clear" w:color="000000" w:fill="FFFFFF"/>
-            <w:tcMar>
-              <w:left w:w="108" w:type="dxa"/>
-              <w:right w:w="108" w:type="dxa"/>
-            </w:tcMar>
-          </w:tcPr>
-          <w:p>
-            <w:pPr>
-              <w:spacing w:after="0" w:line="240" w:lineRule="auto"/>
-              <w:rPr>
-                <w:rFonts w:ascii="Times New Roman" w:eastAsia="Times New Roman" w:hAnsi="Times New Roman" w:cs="Times New Roman"/>
-              </w:rPr>
-            </w:pPr>
-          </w:p>
-        </w:tc>
-        <w:tc>
-          <w:tcPr>
-            <w:tcW w:w="1460" w:type="dxa"/>
-            <w:tcBorders>
-              <w:top w:val="single" w:sz="4" w:space="0" w:color="000000"/>
-              <w:left w:val="single" w:sz="4" w:space="0" w:color="000000"/>
-              <w:bottom w:val="single" w:sz="4" w:space="0" w:color="000000"/>
-              <w:right w:val="single" w:sz="4" w:space="0" w:color="000000"/>
-            </w:tcBorders>
-            <w:shd w:val="clear" w:color="000000" w:fill="FFFFFF"/>
-          </w:tcPr>
-          <w:p>
-            <w:pPr>
-              <w:spacing w:after="0" w:line="240" w:lineRule="auto"/>
-              <w:rPr>
-                <w:rFonts w:ascii="Times New Roman" w:eastAsia="Times New Roman" w:hAnsi="Times New Roman" w:cs="Times New Roman"/>
-              </w:rPr>
-            </w:pPr>
-          </w:p>
-        </w:tc>
-        <w:tc>
-          <w:tcPr>
-            <w:tcW w:w="1193" w:type="dxa"/>
-            <w:tcBorders>
-              <w:top w:val="single" w:sz="4" w:space="0" w:color="000000"/>
-              <w:left w:val="single" w:sz="4" w:space="0" w:color="000000"/>
-              <w:bottom w:val="single" w:sz="4" w:space="0" w:color="000000"/>
-              <w:right w:val="single" w:sz="4" w:space="0" w:color="000000"/>
-            </w:tcBorders>
-            <w:shd w:val="clear" w:color="000000" w:fill="FFFFFF"/>
-          </w:tcPr>
-          <w:p>
-            <w:pPr>
-              <w:spacing w:after="0" w:line="240" w:lineRule="auto"/>
-              <w:rPr>
-                <w:rFonts w:ascii="Times New Roman" w:eastAsia="Times New Roman" w:hAnsi="Times New Roman" w:cs="Times New Roman"/>
-              </w:rPr>
-            </w:pPr>
-          </w:p>
-        </w:tc>
-      </w:tr>
-      <w:tr>
-        <w:trPr>
-          <w:trHeight w:val="1"/>
-        </w:trPr>
-        <w:tc>
-          <w:tcPr>
-            <w:tcW w:w="1891" w:type="dxa"/>
-            <w:tcBorders>
-              <w:top w:val="single" w:sz="4" w:space="0" w:color="000000"/>
-              <w:left w:val="single" w:sz="4" w:space="0" w:color="000000"/>
-              <w:bottom w:val="single" w:sz="4" w:space="0" w:color="000000"/>
-              <w:right w:val="single" w:sz="4" w:space="0" w:color="000000"/>
-            </w:tcBorders>
-            <w:shd w:val="clear" w:color="000000" w:fill="FFFFFF"/>
-            <w:tcMar>
-              <w:left w:w="108" w:type="dxa"/>
-              <w:right w:w="108" w:type="dxa"/>
-            </w:tcMar>
-          </w:tcPr>
-          <w:p>
-            <w:pPr>
-              <w:spacing w:after="0" w:line="240" w:lineRule="auto"/>
-              <w:rPr>
-                <w:rFonts w:ascii="Times New Roman" w:eastAsia="Times New Roman" w:hAnsi="Times New Roman" w:cs="Times New Roman"/>
-              </w:rPr>
-            </w:pPr>
-          </w:p>
-        </w:tc>
-        <w:tc>
-          <w:tcPr>
-            <w:tcW w:w="2251" w:type="dxa"/>
-            <w:tcBorders>
-              <w:top w:val="single" w:sz="4" w:space="0" w:color="000000"/>
-              <w:left w:val="single" w:sz="4" w:space="0" w:color="000000"/>
-              <w:bottom w:val="single" w:sz="4" w:space="0" w:color="000000"/>
-              <w:right w:val="single" w:sz="4" w:space="0" w:color="000000"/>
-            </w:tcBorders>
-            <w:shd w:val="clear" w:color="000000" w:fill="FFFFFF"/>
-            <w:tcMar>
-              <w:left w:w="108" w:type="dxa"/>
-              <w:right w:w="108" w:type="dxa"/>
-            </w:tcMar>
-          </w:tcPr>
-          <w:p>
-            <w:pPr>
-              <w:spacing w:after="0" w:line="240" w:lineRule="auto"/>
-              <w:rPr>
-                <w:rFonts w:ascii="Times New Roman" w:eastAsia="Times New Roman" w:hAnsi="Times New Roman" w:cs="Times New Roman"/>
-              </w:rPr>
-            </w:pPr>
-          </w:p>
-        </w:tc>
-        <w:tc>
-          <w:tcPr>
-            <w:tcW w:w="2251" w:type="dxa"/>
-            <w:tcBorders>
-              <w:top w:val="single" w:sz="4" w:space="0" w:color="000000"/>
-              <w:left w:val="single" w:sz="4" w:space="0" w:color="000000"/>
-              <w:bottom w:val="single" w:sz="4" w:space="0" w:color="000000"/>
-              <w:right w:val="single" w:sz="4" w:space="0" w:color="000000"/>
-            </w:tcBorders>
-            <w:shd w:val="clear" w:color="000000" w:fill="FFFFFF"/>
-            <w:tcMar>
-              <w:left w:w="108" w:type="dxa"/>
-              <w:right w:w="108" w:type="dxa"/>
-            </w:tcMar>
-          </w:tcPr>
-          <w:p>
-            <w:pPr>
-              <w:spacing w:after="0" w:line="240" w:lineRule="auto"/>
-              <w:rPr>
-                <w:rFonts w:ascii="Times New Roman" w:eastAsia="Times New Roman" w:hAnsi="Times New Roman" w:cs="Times New Roman"/>
-              </w:rPr>
-            </w:pPr>
-          </w:p>
-        </w:tc>
-        <w:tc>
-          <w:tcPr>
-            <w:tcW w:w="1460" w:type="dxa"/>
-            <w:tcBorders>
-              <w:top w:val="single" w:sz="4" w:space="0" w:color="000000"/>
-              <w:left w:val="single" w:sz="4" w:space="0" w:color="000000"/>
-              <w:bottom w:val="single" w:sz="4" w:space="0" w:color="000000"/>
-              <w:right w:val="single" w:sz="4" w:space="0" w:color="000000"/>
-            </w:tcBorders>
-            <w:shd w:val="clear" w:color="000000" w:fill="FFFFFF"/>
-          </w:tcPr>
-          <w:p>
-            <w:pPr>
-              <w:spacing w:after="0" w:line="240" w:lineRule="auto"/>
-              <w:rPr>
-                <w:rFonts w:ascii="Times New Roman" w:eastAsia="Times New Roman" w:hAnsi="Times New Roman" w:cs="Times New Roman"/>
-              </w:rPr>
-            </w:pPr>
-          </w:p>
-        </w:tc>
-        <w:tc>
-          <w:tcPr>
-            <w:tcW w:w="1193" w:type="dxa"/>
-            <w:tcBorders>
-              <w:top w:val="single" w:sz="4" w:space="0" w:color="000000"/>
-              <w:left w:val="single" w:sz="4" w:space="0" w:color="000000"/>
-              <w:bottom w:val="single" w:sz="4" w:space="0" w:color="000000"/>
-              <w:right w:val="single" w:sz="4" w:space="0" w:color="000000"/>
-            </w:tcBorders>
-            <w:shd w:val="clear" w:color="000000" w:fill="FFFFFF"/>
-          </w:tcPr>
-          <w:p>
-            <w:pPr>
-              <w:spacing w:after="0" w:line="240" w:lineRule="auto"/>
-              <w:rPr>
-                <w:rFonts w:ascii="Times New Roman" w:eastAsia="Times New Roman" w:hAnsi="Times New Roman" w:cs="Times New Roman"/>
-              </w:rPr>
-            </w:pPr>
-          </w:p>
-        </w:tc>
-      </w:tr>
-      <w:tr>
-        <w:trPr>
-          <w:trHeight w:val="1"/>
-        </w:trPr>
-        <w:tc>
-          <w:tcPr>
-            <w:tcW w:w="1891" w:type="dxa"/>
-            <w:tcBorders>
-              <w:top w:val="single" w:sz="4" w:space="0" w:color="000000"/>
-              <w:left w:val="single" w:sz="4" w:space="0" w:color="000000"/>
-              <w:bottom w:val="single" w:sz="4" w:space="0" w:color="000000"/>
-              <w:right w:val="single" w:sz="4" w:space="0" w:color="000000"/>
-            </w:tcBorders>
-            <w:shd w:val="clear" w:color="000000" w:fill="FFFFFF"/>
-            <w:tcMar>
-              <w:left w:w="108" w:type="dxa"/>
-              <w:right w:w="108" w:type="dxa"/>
-            </w:tcMar>
-          </w:tcPr>
-          <w:p>
-            <w:pPr>
-              <w:spacing w:after="0" w:line="240" w:lineRule="auto"/>
-              <w:rPr>
-                <w:rFonts w:ascii="Times New Roman" w:eastAsia="Times New Roman" w:hAnsi="Times New Roman" w:cs="Times New Roman"/>
-              </w:rPr>
-            </w:pPr>
-          </w:p>
-        </w:tc>
-        <w:tc>
-          <w:tcPr>
-            <w:tcW w:w="2251" w:type="dxa"/>
-            <w:tcBorders>
-              <w:top w:val="single" w:sz="4" w:space="0" w:color="000000"/>
-              <w:left w:val="single" w:sz="4" w:space="0" w:color="000000"/>
-              <w:bottom w:val="single" w:sz="4" w:space="0" w:color="000000"/>
-              <w:right w:val="single" w:sz="4" w:space="0" w:color="000000"/>
-            </w:tcBorders>
-            <w:shd w:val="clear" w:color="000000" w:fill="FFFFFF"/>
-            <w:tcMar>
-              <w:left w:w="108" w:type="dxa"/>
-              <w:right w:w="108" w:type="dxa"/>
-            </w:tcMar>
-          </w:tcPr>
-          <w:p>
-            <w:pPr>
-              <w:spacing w:after="0" w:line="240" w:lineRule="auto"/>
-              <w:rPr>
-                <w:rFonts w:ascii="Times New Roman" w:eastAsia="Times New Roman" w:hAnsi="Times New Roman" w:cs="Times New Roman"/>
-              </w:rPr>
-            </w:pPr>
-          </w:p>
-        </w:tc>
-        <w:tc>
-          <w:tcPr>
-            <w:tcW w:w="2251" w:type="dxa"/>
-            <w:tcBorders>
-              <w:top w:val="single" w:sz="4" w:space="0" w:color="000000"/>
-              <w:left w:val="single" w:sz="4" w:space="0" w:color="000000"/>
-              <w:bottom w:val="single" w:sz="4" w:space="0" w:color="000000"/>
-              <w:right w:val="single" w:sz="4" w:space="0" w:color="000000"/>
-            </w:tcBorders>
-            <w:shd w:val="clear" w:color="000000" w:fill="FFFFFF"/>
-            <w:tcMar>
-              <w:left w:w="108" w:type="dxa"/>
-              <w:right w:w="108" w:type="dxa"/>
-            </w:tcMar>
-          </w:tcPr>
-          <w:p>
-            <w:pPr>
-              <w:spacing w:after="0" w:line="240" w:lineRule="auto"/>
-              <w:rPr>
-                <w:rFonts w:ascii="Times New Roman" w:eastAsia="Times New Roman" w:hAnsi="Times New Roman" w:cs="Times New Roman"/>
-              </w:rPr>
-            </w:pPr>
-          </w:p>
-        </w:tc>
-        <w:tc>
-          <w:tcPr>
-            <w:tcW w:w="1460" w:type="dxa"/>
-            <w:tcBorders>
-              <w:top w:val="single" w:sz="4" w:space="0" w:color="000000"/>
-              <w:left w:val="single" w:sz="4" w:space="0" w:color="000000"/>
-              <w:bottom w:val="single" w:sz="4" w:space="0" w:color="000000"/>
-              <w:right w:val="single" w:sz="4" w:space="0" w:color="000000"/>
-            </w:tcBorders>
-            <w:shd w:val="clear" w:color="000000" w:fill="FFFFFF"/>
-          </w:tcPr>
-          <w:p>
-            <w:pPr>
-              <w:spacing w:after="0" w:line="240" w:lineRule="auto"/>
-              <w:rPr>
-                <w:rFonts w:ascii="Times New Roman" w:eastAsia="Times New Roman" w:hAnsi="Times New Roman" w:cs="Times New Roman"/>
-              </w:rPr>
-            </w:pPr>
-          </w:p>
-        </w:tc>
-        <w:tc>
-          <w:tcPr>
-            <w:tcW w:w="1193" w:type="dxa"/>
-            <w:tcBorders>
-              <w:top w:val="single" w:sz="4" w:space="0" w:color="000000"/>
-              <w:left w:val="single" w:sz="4" w:space="0" w:color="000000"/>
-              <w:bottom w:val="single" w:sz="4" w:space="0" w:color="000000"/>
-              <w:right w:val="single" w:sz="4" w:space="0" w:color="000000"/>
-            </w:tcBorders>
-            <w:shd w:val="clear" w:color="000000" w:fill="FFFFFF"/>
-          </w:tcPr>
-          <w:p>
-            <w:pPr>
-              <w:spacing w:after="0" w:line="240" w:lineRule="auto"/>
-              <w:rPr>
-                <w:rFonts w:ascii="Times New Roman" w:eastAsia="Times New Roman" w:hAnsi="Times New Roman" w:cs="Times New Roman"/>
-              </w:rPr>
-            </w:pPr>
-          </w:p>
-        </w:tc>
-      </w:tr>
-      <w:tr>
-        <w:trPr>
-          <w:trHeight w:val="1"/>
-        </w:trPr>
-        <w:tc>
-          <w:tcPr>
-            <w:tcW w:w="1891" w:type="dxa"/>
-            <w:tcBorders>
-              <w:top w:val="single" w:sz="4" w:space="0" w:color="000000"/>
-              <w:left w:val="single" w:sz="4" w:space="0" w:color="000000"/>
-              <w:bottom w:val="single" w:sz="4" w:space="0" w:color="000000"/>
-              <w:right w:val="single" w:sz="4" w:space="0" w:color="000000"/>
-            </w:tcBorders>
-            <w:shd w:val="clear" w:color="000000" w:fill="FFFFFF"/>
-            <w:tcMar>
-              <w:left w:w="108" w:type="dxa"/>
-              <w:right w:w="108" w:type="dxa"/>
-            </w:tcMar>
-          </w:tcPr>
-          <w:p>
-            <w:pPr>
-              <w:spacing w:after="0" w:line="240" w:lineRule="auto"/>
-              <w:rPr>
-                <w:rFonts w:ascii="Times New Roman" w:eastAsia="Times New Roman" w:hAnsi="Times New Roman" w:cs="Times New Roman"/>
-              </w:rPr>
-            </w:pPr>
-          </w:p>
-        </w:tc>
-        <w:tc>
-          <w:tcPr>
-            <w:tcW w:w="2251" w:type="dxa"/>
-            <w:tcBorders>
-              <w:top w:val="single" w:sz="4" w:space="0" w:color="000000"/>
-              <w:left w:val="single" w:sz="4" w:space="0" w:color="000000"/>
-              <w:bottom w:val="single" w:sz="4" w:space="0" w:color="000000"/>
-              <w:right w:val="single" w:sz="4" w:space="0" w:color="000000"/>
-            </w:tcBorders>
-            <w:shd w:val="clear" w:color="000000" w:fill="FFFFFF"/>
-            <w:tcMar>
-              <w:left w:w="108" w:type="dxa"/>
-              <w:right w:w="108" w:type="dxa"/>
-            </w:tcMar>
-          </w:tcPr>
-          <w:p>
-            <w:pPr>
-              <w:spacing w:after="0" w:line="240" w:lineRule="auto"/>
-              <w:rPr>
-                <w:rFonts w:ascii="Times New Roman" w:eastAsia="Times New Roman" w:hAnsi="Times New Roman" w:cs="Times New Roman"/>
-              </w:rPr>
-            </w:pPr>
-          </w:p>
-        </w:tc>
-        <w:tc>
-          <w:tcPr>
-            <w:tcW w:w="2251" w:type="dxa"/>
-            <w:tcBorders>
-              <w:top w:val="single" w:sz="4" w:space="0" w:color="000000"/>
-              <w:left w:val="single" w:sz="4" w:space="0" w:color="000000"/>
-              <w:bottom w:val="single" w:sz="4" w:space="0" w:color="000000"/>
-              <w:right w:val="single" w:sz="4" w:space="0" w:color="000000"/>
-            </w:tcBorders>
-            <w:shd w:val="clear" w:color="000000" w:fill="FFFFFF"/>
-            <w:tcMar>
-              <w:left w:w="108" w:type="dxa"/>
-              <w:right w:w="108" w:type="dxa"/>
-            </w:tcMar>
-          </w:tcPr>
-          <w:p>
-            <w:pPr>
-              <w:spacing w:after="0" w:line="240" w:lineRule="auto"/>
-              <w:rPr>
-                <w:rFonts w:ascii="Times New Roman" w:eastAsia="Times New Roman" w:hAnsi="Times New Roman" w:cs="Times New Roman"/>
-              </w:rPr>
-            </w:pPr>
-          </w:p>
-        </w:tc>
-        <w:tc>
-          <w:tcPr>
-            <w:tcW w:w="1460" w:type="dxa"/>
-            <w:tcBorders>
-              <w:top w:val="single" w:sz="4" w:space="0" w:color="000000"/>
-              <w:left w:val="single" w:sz="4" w:space="0" w:color="000000"/>
-              <w:bottom w:val="single" w:sz="4" w:space="0" w:color="000000"/>
-              <w:right w:val="single" w:sz="4" w:space="0" w:color="000000"/>
-            </w:tcBorders>
-            <w:shd w:val="clear" w:color="000000" w:fill="FFFFFF"/>
-          </w:tcPr>
-          <w:p>
-            <w:pPr>
-              <w:spacing w:after="0" w:line="240" w:lineRule="auto"/>
-              <w:rPr>
-                <w:rFonts w:ascii="Times New Roman" w:eastAsia="Times New Roman" w:hAnsi="Times New Roman" w:cs="Times New Roman"/>
-              </w:rPr>
-            </w:pPr>
-          </w:p>
-        </w:tc>
-        <w:tc>
-          <w:tcPr>
-            <w:tcW w:w="1193" w:type="dxa"/>
-            <w:tcBorders>
-              <w:top w:val="single" w:sz="4" w:space="0" w:color="000000"/>
-              <w:left w:val="single" w:sz="4" w:space="0" w:color="000000"/>
-              <w:bottom w:val="single" w:sz="4" w:space="0" w:color="000000"/>
-              <w:right w:val="single" w:sz="4" w:space="0" w:color="000000"/>
-            </w:tcBorders>
-            <w:shd w:val="clear" w:color="000000" w:fill="FFFFFF"/>
-          </w:tcPr>
-          <w:p>
-            <w:pPr>
-              <w:spacing w:after="0" w:line="240" w:lineRule="auto"/>
-              <w:rPr>
-                <w:rFonts w:ascii="Times New Roman" w:eastAsia="Times New Roman" w:hAnsi="Times New Roman" w:cs="Times New Roman"/>
-              </w:rPr>
-            </w:pPr>
           </w:p>
         </w:tc>
       </w:tr>
@@ -1880,12 +1265,37 @@
             <v:path o:extrusionok="f" gradientshapeok="t" o:connecttype="rect"/>
             <o:lock v:ext="edit" aspectratio="t"/>
           </v:shapetype>
-          <v:shape id="_x0000_i1043" type="#_x0000_t75" style="width:312pt;height:157.5pt" o:ole="">
-            <v:imagedata r:id="rId5" o:title=""/>
+          <v:shape id="_x0000_i1025" type="#_x0000_t75" style="width:312pt;height:157.5pt" o:ole="">
+            <v:imagedata r:id="rId7" o:title=""/>
           </v:shape>
-          <o:OLEObject Type="Embed" ProgID="PBrush" ShapeID="_x0000_i1043" DrawAspect="Content" ObjectID="_1486968021" r:id="rId6"/>
+          <o:OLEObject Type="Embed" ProgID="PBrush" ShapeID="_x0000_i1025" DrawAspect="Content" ObjectID="_1487484240" r:id="rId8"/>
         </w:object>
       </w:r>
+    </w:p>
+    <w:p>
+      <w:pPr>
+        <w:spacing w:after="0" w:line="240" w:lineRule="auto"/>
+        <w:rPr>
+          <w:rFonts w:ascii="Times New Roman" w:eastAsia="Times New Roman" w:hAnsi="Times New Roman" w:cs="Times New Roman"/>
+        </w:rPr>
+      </w:pPr>
+    </w:p>
+    <w:p>
+      <w:pPr>
+        <w:spacing w:after="0" w:line="240" w:lineRule="auto"/>
+        <w:rPr>
+          <w:rFonts w:ascii="Times New Roman" w:eastAsia="Times New Roman" w:hAnsi="Times New Roman" w:cs="Times New Roman"/>
+        </w:rPr>
+      </w:pPr>
+      <w:r>
+        <w:rPr>
+          <w:rFonts w:ascii="Times New Roman" w:eastAsia="Times New Roman" w:hAnsi="Times New Roman" w:cs="Times New Roman"/>
+        </w:rPr>
+        <w:lastRenderedPageBreak/>
+        <w:t>Having done these tests, I am confident that the program is ready, as all inputs work as they should do. I am now ready to implement the program.</w:t>
+      </w:r>
+      <w:bookmarkStart w:id="0" w:name="_GoBack"/>
+      <w:bookmarkEnd w:id="0"/>
     </w:p>
     <w:sectPr>
       <w:pgSz w:w="11906" w:h="16838"/>
@@ -1895,6 +1305,56 @@
     </w:sectPr>
   </w:body>
 </w:document>
+</file>
+
+<file path=word/endnotes.xml><?xml version="1.0" encoding="utf-8"?>
+<w:endnotes xmlns:wpc="http://schemas.microsoft.com/office/word/2010/wordprocessingCanvas" xmlns:mc="http://schemas.openxmlformats.org/markup-compatibility/2006" xmlns:o="urn:schemas-microsoft-com:office:office" xmlns:r="http://schemas.openxmlformats.org/officeDocument/2006/relationships" xmlns:m="http://schemas.openxmlformats.org/officeDocument/2006/math" xmlns:v="urn:schemas-microsoft-com:vml" xmlns:wp14="http://schemas.microsoft.com/office/word/2010/wordprocessingDrawing" xmlns:wp="http://schemas.openxmlformats.org/drawingml/2006/wordprocessingDrawing" xmlns:w10="urn:schemas-microsoft-com:office:word" xmlns:w="http://schemas.openxmlformats.org/wordprocessingml/2006/main" xmlns:w14="http://schemas.microsoft.com/office/word/2010/wordml" xmlns:wpg="http://schemas.microsoft.com/office/word/2010/wordprocessingGroup" xmlns:wpi="http://schemas.microsoft.com/office/word/2010/wordprocessingInk" xmlns:wne="http://schemas.microsoft.com/office/word/2006/wordml" xmlns:wps="http://schemas.microsoft.com/office/word/2010/wordprocessingShape" mc:Ignorable="w14 wp14">
+  <w:endnote w:type="separator" w:id="-1">
+    <w:p>
+      <w:pPr>
+        <w:spacing w:after="0" w:line="240" w:lineRule="auto"/>
+      </w:pPr>
+      <w:r>
+        <w:separator/>
+      </w:r>
+    </w:p>
+  </w:endnote>
+  <w:endnote w:type="continuationSeparator" w:id="0">
+    <w:p>
+      <w:pPr>
+        <w:spacing w:after="0" w:line="240" w:lineRule="auto"/>
+      </w:pPr>
+      <w:r>
+        <w:continuationSeparator/>
+      </w:r>
+    </w:p>
+  </w:endnote>
+</w:endnotes>
+</file>
+
+<file path=word/footnotes.xml><?xml version="1.0" encoding="utf-8"?>
+<w:footnotes xmlns:wpc="http://schemas.microsoft.com/office/word/2010/wordprocessingCanvas" xmlns:mc="http://schemas.openxmlformats.org/markup-compatibility/2006" xmlns:o="urn:schemas-microsoft-com:office:office" xmlns:r="http://schemas.openxmlformats.org/officeDocument/2006/relationships" xmlns:m="http://schemas.openxmlformats.org/officeDocument/2006/math" xmlns:v="urn:schemas-microsoft-com:vml" xmlns:wp14="http://schemas.microsoft.com/office/word/2010/wordprocessingDrawing" xmlns:wp="http://schemas.openxmlformats.org/drawingml/2006/wordprocessingDrawing" xmlns:w10="urn:schemas-microsoft-com:office:word" xmlns:w="http://schemas.openxmlformats.org/wordprocessingml/2006/main" xmlns:w14="http://schemas.microsoft.com/office/word/2010/wordml" xmlns:wpg="http://schemas.microsoft.com/office/word/2010/wordprocessingGroup" xmlns:wpi="http://schemas.microsoft.com/office/word/2010/wordprocessingInk" xmlns:wne="http://schemas.microsoft.com/office/word/2006/wordml" xmlns:wps="http://schemas.microsoft.com/office/word/2010/wordprocessingShape" mc:Ignorable="w14 wp14">
+  <w:footnote w:type="separator" w:id="-1">
+    <w:p>
+      <w:pPr>
+        <w:spacing w:after="0" w:line="240" w:lineRule="auto"/>
+      </w:pPr>
+      <w:r>
+        <w:separator/>
+      </w:r>
+    </w:p>
+  </w:footnote>
+  <w:footnote w:type="continuationSeparator" w:id="0">
+    <w:p>
+      <w:pPr>
+        <w:spacing w:after="0" w:line="240" w:lineRule="auto"/>
+      </w:pPr>
+      <w:r>
+        <w:continuationSeparator/>
+      </w:r>
+    </w:p>
+  </w:footnote>
+</w:footnotes>
 </file>
 
 <file path=word/styles.xml><?xml version="1.0" encoding="utf-8"?>
@@ -2083,6 +1543,50 @@
     <w:uiPriority w:val="99"/>
     <w:semiHidden/>
     <w:unhideWhenUsed/>
+  </w:style>
+  <w:style w:type="paragraph" w:styleId="Header">
+    <w:name w:val="header"/>
+    <w:basedOn w:val="Normal"/>
+    <w:link w:val="HeaderChar"/>
+    <w:uiPriority w:val="99"/>
+    <w:unhideWhenUsed/>
+    <w:rsid w:val="00917374"/>
+    <w:pPr>
+      <w:tabs>
+        <w:tab w:val="center" w:pos="4513"/>
+        <w:tab w:val="right" w:pos="9026"/>
+      </w:tabs>
+      <w:spacing w:after="0" w:line="240" w:lineRule="auto"/>
+    </w:pPr>
+  </w:style>
+  <w:style w:type="character" w:customStyle="1" w:styleId="HeaderChar">
+    <w:name w:val="Header Char"/>
+    <w:basedOn w:val="DefaultParagraphFont"/>
+    <w:link w:val="Header"/>
+    <w:uiPriority w:val="99"/>
+    <w:rsid w:val="00917374"/>
+  </w:style>
+  <w:style w:type="paragraph" w:styleId="Footer">
+    <w:name w:val="footer"/>
+    <w:basedOn w:val="Normal"/>
+    <w:link w:val="FooterChar"/>
+    <w:uiPriority w:val="99"/>
+    <w:unhideWhenUsed/>
+    <w:rsid w:val="00917374"/>
+    <w:pPr>
+      <w:tabs>
+        <w:tab w:val="center" w:pos="4513"/>
+        <w:tab w:val="right" w:pos="9026"/>
+      </w:tabs>
+      <w:spacing w:after="0" w:line="240" w:lineRule="auto"/>
+    </w:pPr>
+  </w:style>
+  <w:style w:type="character" w:customStyle="1" w:styleId="FooterChar">
+    <w:name w:val="Footer Char"/>
+    <w:basedOn w:val="DefaultParagraphFont"/>
+    <w:link w:val="Footer"/>
+    <w:uiPriority w:val="99"/>
+    <w:rsid w:val="00917374"/>
   </w:style>
 </w:styles>
 </file>

</xml_diff>